<commit_message>
Update New Proposal Mail for School.docx
updated
</commit_message>
<xml_diff>
--- a/Offline/BusinessManagement/Marketing/Proposals 2024/New Proposal Mail for School.docx
+++ b/Offline/BusinessManagement/Marketing/Proposals 2024/New Proposal Mail for School.docx
@@ -1,6 +1,6 @@
 
 <file path=word/document.xml><?xml version="1.0" encoding="utf-8"?>
-<w:document xmlns:wpc="http://schemas.microsoft.com/office/word/2010/wordprocessingCanvas" xmlns:cx="http://schemas.microsoft.com/office/drawing/2014/chartex" xmlns:cx1="http://schemas.microsoft.com/office/drawing/2015/9/8/chartex" xmlns:cx2="http://schemas.microsoft.com/office/drawing/2015/10/21/chartex" xmlns:cx3="http://schemas.microsoft.com/office/drawing/2016/5/9/chartex" xmlns:cx4="http://schemas.microsoft.com/office/drawing/2016/5/10/chartex" xmlns:cx5="http://schemas.microsoft.com/office/drawing/2016/5/11/chartex" xmlns:cx6="http://schemas.microsoft.com/office/drawing/2016/5/12/chartex" xmlns:cx7="http://schemas.microsoft.com/office/drawing/2016/5/13/chartex" xmlns:cx8="http://schemas.microsoft.com/office/drawing/2016/5/14/chartex" xmlns:mc="http://schemas.openxmlformats.org/markup-compatibility/2006" xmlns:aink="http://schemas.microsoft.com/office/drawing/2016/ink" xmlns:am3d="http://schemas.microsoft.com/office/drawing/2017/model3d" xmlns:o="urn:schemas-microsoft-com:office:office" xmlns:oel="http://schemas.microsoft.com/office/2019/extlst" xmlns:r="http://schemas.openxmlformats.org/officeDocument/2006/relationships" xmlns:m="http://schemas.openxmlformats.org/officeDocument/2006/math" xmlns:v="urn:schemas-microsoft-com:vml" xmlns:wp14="http://schemas.microsoft.com/office/word/2010/wordprocessingDrawing" xmlns:wp="http://schemas.openxmlformats.org/drawingml/2006/wordprocessingDrawing" xmlns:w10="urn:schemas-microsoft-com:office:word" xmlns:w="http://schemas.openxmlformats.org/wordprocessingml/2006/main" xmlns:w14="http://schemas.microsoft.com/office/word/2010/wordml" xmlns:w15="http://schemas.microsoft.com/office/word/2012/wordml" xmlns:w16cex="http://schemas.microsoft.com/office/word/2018/wordml/cex" xmlns:w16cid="http://schemas.microsoft.com/office/word/2016/wordml/cid" xmlns:w16="http://schemas.microsoft.com/office/word/2018/wordml" xmlns:w16sdtdh="http://schemas.microsoft.com/office/word/2020/wordml/sdtdatahash" xmlns:w16se="http://schemas.microsoft.com/office/word/2015/wordml/symex" xmlns:wpg="http://schemas.microsoft.com/office/word/2010/wordprocessingGroup" xmlns:wpi="http://schemas.microsoft.com/office/word/2010/wordprocessingInk" xmlns:wne="http://schemas.microsoft.com/office/word/2006/wordml" xmlns:wps="http://schemas.microsoft.com/office/word/2010/wordprocessingShape" mc:Ignorable="w14 w15 w16se w16cid w16 w16cex w16sdtdh wp14">
+<w:document xmlns:wpc="http://schemas.microsoft.com/office/word/2010/wordprocessingCanvas" xmlns:mc="http://schemas.openxmlformats.org/markup-compatibility/2006" xmlns:o="urn:schemas-microsoft-com:office:office" xmlns:r="http://schemas.openxmlformats.org/officeDocument/2006/relationships" xmlns:m="http://schemas.openxmlformats.org/officeDocument/2006/math" xmlns:v="urn:schemas-microsoft-com:vml" xmlns:wp14="http://schemas.microsoft.com/office/word/2010/wordprocessingDrawing" xmlns:wp="http://schemas.openxmlformats.org/drawingml/2006/wordprocessingDrawing" xmlns:w10="urn:schemas-microsoft-com:office:word" xmlns:w="http://schemas.openxmlformats.org/wordprocessingml/2006/main" xmlns:w14="http://schemas.microsoft.com/office/word/2010/wordml" xmlns:w15="http://schemas.microsoft.com/office/word/2012/wordml" xmlns:wpg="http://schemas.microsoft.com/office/word/2010/wordprocessingGroup" xmlns:wpi="http://schemas.microsoft.com/office/word/2010/wordprocessingInk" xmlns:wne="http://schemas.microsoft.com/office/word/2006/wordml" xmlns:wps="http://schemas.microsoft.com/office/word/2010/wordprocessingShape" mc:Ignorable="w14 w15 wp14">
   <w:body>
     <w:p>
       <w:pPr>
@@ -57,7 +57,19 @@
           <w:szCs w:val="24"/>
           <w:lang w:eastAsia="en-AU"/>
         </w:rPr>
-        <w:t xml:space="preserve">I hope this email finds you well. We are Anodiam, an ed-tech organization with the motto to provide "education that enlightens!" </w:t>
+        <w:t>I hope this email finds you well. We are Anodiam, an ed</w:t>
+      </w:r>
+      <w:bookmarkStart w:id="0" w:name="_GoBack"/>
+      <w:bookmarkEnd w:id="0"/>
+      <w:r>
+        <w:rPr>
+          <w:rFonts w:ascii="Arial" w:eastAsia="Times New Roman" w:hAnsi="Arial" w:cs="Arial"/>
+          <w:color w:val="222222"/>
+          <w:sz w:val="24"/>
+          <w:szCs w:val="24"/>
+          <w:lang w:eastAsia="en-AU"/>
+        </w:rPr>
+        <w:t xml:space="preserve">-tech organization with the motto to provide "education that enlightens!" </w:t>
       </w:r>
     </w:p>
     <w:p>
@@ -269,17 +281,57 @@
           <w:szCs w:val="24"/>
           <w:lang w:eastAsia="en-AU"/>
         </w:rPr>
-        <w:t>, we want to host a 2 hours workshop at your institute. The session is tailored by our industry experts</w:t>
-      </w:r>
-      <w:r>
-        <w:rPr>
-          <w:rFonts w:ascii="Arial" w:eastAsia="Times New Roman" w:hAnsi="Arial" w:cs="Arial"/>
-          <w:color w:val="222222"/>
-          <w:sz w:val="24"/>
-          <w:szCs w:val="24"/>
-          <w:lang w:eastAsia="en-AU"/>
-        </w:rPr>
-        <w:t xml:space="preserve"> and w</w:t>
+        <w:t>, we want to host a 2 hours</w:t>
+      </w:r>
+      <w:r>
+        <w:rPr>
+          <w:rFonts w:ascii="Arial" w:eastAsia="Times New Roman" w:hAnsi="Arial" w:cs="Arial"/>
+          <w:color w:val="222222"/>
+          <w:sz w:val="24"/>
+          <w:szCs w:val="24"/>
+          <w:lang w:eastAsia="en-AU"/>
+        </w:rPr>
+        <w:t xml:space="preserve"> workshop at your institute. These</w:t>
+      </w:r>
+      <w:r>
+        <w:rPr>
+          <w:rFonts w:ascii="Arial" w:eastAsia="Times New Roman" w:hAnsi="Arial" w:cs="Arial"/>
+          <w:color w:val="222222"/>
+          <w:sz w:val="24"/>
+          <w:szCs w:val="24"/>
+          <w:lang w:eastAsia="en-AU"/>
+        </w:rPr>
+        <w:t xml:space="preserve"> session</w:t>
+      </w:r>
+      <w:r>
+        <w:rPr>
+          <w:rFonts w:ascii="Arial" w:eastAsia="Times New Roman" w:hAnsi="Arial" w:cs="Arial"/>
+          <w:color w:val="222222"/>
+          <w:sz w:val="24"/>
+          <w:szCs w:val="24"/>
+          <w:lang w:eastAsia="en-AU"/>
+        </w:rPr>
+        <w:t>s are</w:t>
+      </w:r>
+      <w:r>
+        <w:rPr>
+          <w:rFonts w:ascii="Arial" w:eastAsia="Times New Roman" w:hAnsi="Arial" w:cs="Arial"/>
+          <w:color w:val="222222"/>
+          <w:sz w:val="24"/>
+          <w:szCs w:val="24"/>
+          <w:lang w:eastAsia="en-AU"/>
+        </w:rPr>
+        <w:t xml:space="preserve"> tailored by our industry experts</w:t>
+      </w:r>
+      <w:r>
+        <w:rPr>
+          <w:rFonts w:ascii="Arial" w:eastAsia="Times New Roman" w:hAnsi="Arial" w:cs="Arial"/>
+          <w:color w:val="222222"/>
+          <w:sz w:val="24"/>
+          <w:szCs w:val="24"/>
+          <w:lang w:eastAsia="en-AU"/>
+        </w:rPr>
+        <w:t>, keeping the school students’ curiosity in mind. W</w:t>
       </w:r>
       <w:r>
         <w:rPr>
@@ -350,8 +402,8 @@
 </file>
 
 <file path=word/numbering.xml><?xml version="1.0" encoding="utf-8"?>
-<w:numbering xmlns:wpc="http://schemas.microsoft.com/office/word/2010/wordprocessingCanvas" xmlns:cx="http://schemas.microsoft.com/office/drawing/2014/chartex" xmlns:cx1="http://schemas.microsoft.com/office/drawing/2015/9/8/chartex" xmlns:cx2="http://schemas.microsoft.com/office/drawing/2015/10/21/chartex" xmlns:cx3="http://schemas.microsoft.com/office/drawing/2016/5/9/chartex" xmlns:cx4="http://schemas.microsoft.com/office/drawing/2016/5/10/chartex" xmlns:cx5="http://schemas.microsoft.com/office/drawing/2016/5/11/chartex" xmlns:cx6="http://schemas.microsoft.com/office/drawing/2016/5/12/chartex" xmlns:cx7="http://schemas.microsoft.com/office/drawing/2016/5/13/chartex" xmlns:cx8="http://schemas.microsoft.com/office/drawing/2016/5/14/chartex" xmlns:mc="http://schemas.openxmlformats.org/markup-compatibility/2006" xmlns:aink="http://schemas.microsoft.com/office/drawing/2016/ink" xmlns:am3d="http://schemas.microsoft.com/office/drawing/2017/model3d" xmlns:o="urn:schemas-microsoft-com:office:office" xmlns:oel="http://schemas.microsoft.com/office/2019/extlst" xmlns:r="http://schemas.openxmlformats.org/officeDocument/2006/relationships" xmlns:m="http://schemas.openxmlformats.org/officeDocument/2006/math" xmlns:v="urn:schemas-microsoft-com:vml" xmlns:wp14="http://schemas.microsoft.com/office/word/2010/wordprocessingDrawing" xmlns:wp="http://schemas.openxmlformats.org/drawingml/2006/wordprocessingDrawing" xmlns:w10="urn:schemas-microsoft-com:office:word" xmlns:w="http://schemas.openxmlformats.org/wordprocessingml/2006/main" xmlns:w14="http://schemas.microsoft.com/office/word/2010/wordml" xmlns:w15="http://schemas.microsoft.com/office/word/2012/wordml" xmlns:w16cex="http://schemas.microsoft.com/office/word/2018/wordml/cex" xmlns:w16cid="http://schemas.microsoft.com/office/word/2016/wordml/cid" xmlns:w16="http://schemas.microsoft.com/office/word/2018/wordml" xmlns:w16sdtdh="http://schemas.microsoft.com/office/word/2020/wordml/sdtdatahash" xmlns:w16se="http://schemas.microsoft.com/office/word/2015/wordml/symex" xmlns:wpg="http://schemas.microsoft.com/office/word/2010/wordprocessingGroup" xmlns:wpi="http://schemas.microsoft.com/office/word/2010/wordprocessingInk" xmlns:wne="http://schemas.microsoft.com/office/word/2006/wordml" xmlns:wps="http://schemas.microsoft.com/office/word/2010/wordprocessingShape" mc:Ignorable="w14 w15 w16se w16cid w16 w16cex w16sdtdh wp14">
-  <w:abstractNum w:abstractNumId="0" w15:restartNumberingAfterBreak="0">
+<w:numbering xmlns:wpc="http://schemas.microsoft.com/office/word/2010/wordprocessingCanvas" xmlns:mc="http://schemas.openxmlformats.org/markup-compatibility/2006" xmlns:o="urn:schemas-microsoft-com:office:office" xmlns:r="http://schemas.openxmlformats.org/officeDocument/2006/relationships" xmlns:m="http://schemas.openxmlformats.org/officeDocument/2006/math" xmlns:v="urn:schemas-microsoft-com:vml" xmlns:wp14="http://schemas.microsoft.com/office/word/2010/wordprocessingDrawing" xmlns:wp="http://schemas.openxmlformats.org/drawingml/2006/wordprocessingDrawing" xmlns:w10="urn:schemas-microsoft-com:office:word" xmlns:w="http://schemas.openxmlformats.org/wordprocessingml/2006/main" xmlns:w14="http://schemas.microsoft.com/office/word/2010/wordml" xmlns:w15="http://schemas.microsoft.com/office/word/2012/wordml" xmlns:wpg="http://schemas.microsoft.com/office/word/2010/wordprocessingGroup" xmlns:wpi="http://schemas.microsoft.com/office/word/2010/wordprocessingInk" xmlns:wne="http://schemas.microsoft.com/office/word/2006/wordml" xmlns:wps="http://schemas.microsoft.com/office/word/2010/wordprocessingShape" mc:Ignorable="w14 w15 wp14">
+  <w:abstractNum w:abstractNumId="0">
     <w:nsid w:val="419073BC"/>
     <w:multiLevelType w:val="hybridMultilevel"/>
     <w:tmpl w:val="96EA1FC2"/>
@@ -464,14 +516,14 @@
       </w:rPr>
     </w:lvl>
   </w:abstractNum>
-  <w:num w:numId="1" w16cid:durableId="1755126909">
+  <w:num w:numId="1">
     <w:abstractNumId w:val="0"/>
   </w:num>
 </w:numbering>
 </file>
 
 <file path=word/styles.xml><?xml version="1.0" encoding="utf-8"?>
-<w:styles xmlns:mc="http://schemas.openxmlformats.org/markup-compatibility/2006" xmlns:r="http://schemas.openxmlformats.org/officeDocument/2006/relationships" xmlns:w="http://schemas.openxmlformats.org/wordprocessingml/2006/main" xmlns:w14="http://schemas.microsoft.com/office/word/2010/wordml" xmlns:w15="http://schemas.microsoft.com/office/word/2012/wordml" xmlns:w16cex="http://schemas.microsoft.com/office/word/2018/wordml/cex" xmlns:w16cid="http://schemas.microsoft.com/office/word/2016/wordml/cid" xmlns:w16="http://schemas.microsoft.com/office/word/2018/wordml" xmlns:w16sdtdh="http://schemas.microsoft.com/office/word/2020/wordml/sdtdatahash" xmlns:w16se="http://schemas.microsoft.com/office/word/2015/wordml/symex" mc:Ignorable="w14 w15 w16se w16cid w16 w16cex w16sdtdh">
+<w:styles xmlns:mc="http://schemas.openxmlformats.org/markup-compatibility/2006" xmlns:r="http://schemas.openxmlformats.org/officeDocument/2006/relationships" xmlns:w="http://schemas.openxmlformats.org/wordprocessingml/2006/main" xmlns:w14="http://schemas.microsoft.com/office/word/2010/wordml" xmlns:w15="http://schemas.microsoft.com/office/word/2012/wordml" mc:Ignorable="w14 w15">
   <w:docDefaults>
     <w:rPrDefault>
       <w:rPr>
@@ -489,7 +541,7 @@
       </w:pPr>
     </w:pPrDefault>
   </w:docDefaults>
-  <w:latentStyles w:defLockedState="0" w:defUIPriority="99" w:defSemiHidden="0" w:defUnhideWhenUsed="0" w:defQFormat="0" w:count="376">
+  <w:latentStyles w:defLockedState="0" w:defUIPriority="99" w:defSemiHidden="0" w:defUnhideWhenUsed="0" w:defQFormat="0" w:count="371">
     <w:lsdException w:name="Normal" w:uiPriority="0" w:qFormat="1"/>
     <w:lsdException w:name="heading 1" w:uiPriority="9" w:qFormat="1"/>
     <w:lsdException w:name="heading 2" w:semiHidden="1" w:uiPriority="9" w:unhideWhenUsed="1" w:qFormat="1"/>
@@ -861,11 +913,6 @@
     <w:lsdException w:name="List Table 5 Dark Accent 6" w:uiPriority="50"/>
     <w:lsdException w:name="List Table 6 Colorful Accent 6" w:uiPriority="51"/>
     <w:lsdException w:name="List Table 7 Colorful Accent 6" w:uiPriority="52"/>
-    <w:lsdException w:name="Mention" w:semiHidden="1" w:unhideWhenUsed="1"/>
-    <w:lsdException w:name="Smart Hyperlink" w:semiHidden="1" w:unhideWhenUsed="1"/>
-    <w:lsdException w:name="Hashtag" w:semiHidden="1" w:unhideWhenUsed="1"/>
-    <w:lsdException w:name="Unresolved Mention" w:semiHidden="1" w:unhideWhenUsed="1"/>
-    <w:lsdException w:name="Smart Link" w:semiHidden="1" w:unhideWhenUsed="1"/>
   </w:latentStyles>
   <w:style w:type="paragraph" w:default="1" w:styleId="Normal">
     <w:name w:val="Normal"/>

</xml_diff>

<commit_message>
New Proposal Mail for School
New Proposal Mail for School
</commit_message>
<xml_diff>
--- a/Offline/BusinessManagement/Marketing/Proposals 2024/New Proposal Mail for School.docx
+++ b/Offline/BusinessManagement/Marketing/Proposals 2024/New Proposal Mail for School.docx
@@ -1,6 +1,6 @@
 
 <file path=word/document.xml><?xml version="1.0" encoding="utf-8"?>
-<w:document xmlns:wpc="http://schemas.microsoft.com/office/word/2010/wordprocessingCanvas" xmlns:mc="http://schemas.openxmlformats.org/markup-compatibility/2006" xmlns:o="urn:schemas-microsoft-com:office:office" xmlns:r="http://schemas.openxmlformats.org/officeDocument/2006/relationships" xmlns:m="http://schemas.openxmlformats.org/officeDocument/2006/math" xmlns:v="urn:schemas-microsoft-com:vml" xmlns:wp14="http://schemas.microsoft.com/office/word/2010/wordprocessingDrawing" xmlns:wp="http://schemas.openxmlformats.org/drawingml/2006/wordprocessingDrawing" xmlns:w10="urn:schemas-microsoft-com:office:word" xmlns:w="http://schemas.openxmlformats.org/wordprocessingml/2006/main" xmlns:w14="http://schemas.microsoft.com/office/word/2010/wordml" xmlns:w15="http://schemas.microsoft.com/office/word/2012/wordml" xmlns:wpg="http://schemas.microsoft.com/office/word/2010/wordprocessingGroup" xmlns:wpi="http://schemas.microsoft.com/office/word/2010/wordprocessingInk" xmlns:wne="http://schemas.microsoft.com/office/word/2006/wordml" xmlns:wps="http://schemas.microsoft.com/office/word/2010/wordprocessingShape" mc:Ignorable="w14 w15 wp14">
+<w:document xmlns:wpc="http://schemas.microsoft.com/office/word/2010/wordprocessingCanvas" xmlns:cx="http://schemas.microsoft.com/office/drawing/2014/chartex" xmlns:cx1="http://schemas.microsoft.com/office/drawing/2015/9/8/chartex" xmlns:cx2="http://schemas.microsoft.com/office/drawing/2015/10/21/chartex" xmlns:cx3="http://schemas.microsoft.com/office/drawing/2016/5/9/chartex" xmlns:cx4="http://schemas.microsoft.com/office/drawing/2016/5/10/chartex" xmlns:cx5="http://schemas.microsoft.com/office/drawing/2016/5/11/chartex" xmlns:cx6="http://schemas.microsoft.com/office/drawing/2016/5/12/chartex" xmlns:cx7="http://schemas.microsoft.com/office/drawing/2016/5/13/chartex" xmlns:cx8="http://schemas.microsoft.com/office/drawing/2016/5/14/chartex" xmlns:mc="http://schemas.openxmlformats.org/markup-compatibility/2006" xmlns:aink="http://schemas.microsoft.com/office/drawing/2016/ink" xmlns:am3d="http://schemas.microsoft.com/office/drawing/2017/model3d" xmlns:o="urn:schemas-microsoft-com:office:office" xmlns:oel="http://schemas.microsoft.com/office/2019/extlst" xmlns:r="http://schemas.openxmlformats.org/officeDocument/2006/relationships" xmlns:m="http://schemas.openxmlformats.org/officeDocument/2006/math" xmlns:v="urn:schemas-microsoft-com:vml" xmlns:wp14="http://schemas.microsoft.com/office/word/2010/wordprocessingDrawing" xmlns:wp="http://schemas.openxmlformats.org/drawingml/2006/wordprocessingDrawing" xmlns:w10="urn:schemas-microsoft-com:office:word" xmlns:w="http://schemas.openxmlformats.org/wordprocessingml/2006/main" xmlns:w14="http://schemas.microsoft.com/office/word/2010/wordml" xmlns:w15="http://schemas.microsoft.com/office/word/2012/wordml" xmlns:w16cex="http://schemas.microsoft.com/office/word/2018/wordml/cex" xmlns:w16cid="http://schemas.microsoft.com/office/word/2016/wordml/cid" xmlns:w16="http://schemas.microsoft.com/office/word/2018/wordml" xmlns:w16sdtdh="http://schemas.microsoft.com/office/word/2020/wordml/sdtdatahash" xmlns:w16se="http://schemas.microsoft.com/office/word/2015/wordml/symex" xmlns:wpg="http://schemas.microsoft.com/office/word/2010/wordprocessingGroup" xmlns:wpi="http://schemas.microsoft.com/office/word/2010/wordprocessingInk" xmlns:wne="http://schemas.microsoft.com/office/word/2006/wordml" xmlns:wps="http://schemas.microsoft.com/office/word/2010/wordprocessingShape" mc:Ignorable="w14 w15 w16se w16cid w16 w16cex w16sdtdh wp14">
   <w:body>
     <w:p>
       <w:pPr>
@@ -57,19 +57,7 @@
           <w:szCs w:val="24"/>
           <w:lang w:eastAsia="en-AU"/>
         </w:rPr>
-        <w:t>I hope this email finds you well. We are Anodiam, an ed</w:t>
-      </w:r>
-      <w:bookmarkStart w:id="0" w:name="_GoBack"/>
-      <w:bookmarkEnd w:id="0"/>
-      <w:r>
-        <w:rPr>
-          <w:rFonts w:ascii="Arial" w:eastAsia="Times New Roman" w:hAnsi="Arial" w:cs="Arial"/>
-          <w:color w:val="222222"/>
-          <w:sz w:val="24"/>
-          <w:szCs w:val="24"/>
-          <w:lang w:eastAsia="en-AU"/>
-        </w:rPr>
-        <w:t xml:space="preserve">-tech organization with the motto to provide "education that enlightens!" </w:t>
+        <w:t xml:space="preserve">I hope this email finds you well. We are Anodiam, an ed-tech organization with the motto to provide "education that enlightens!" </w:t>
       </w:r>
     </w:p>
     <w:p>
@@ -105,7 +93,27 @@
           <w:szCs w:val="24"/>
           <w:lang w:eastAsia="en-AU"/>
         </w:rPr>
-        <w:t>The remarkable advancement of AI is shaping the future, unlocking many doors for emerging talents to a bright career. As Anodiam have competent AI trainers hence we are on a mission to be the guiding light for learners, looking to take the first step towards this exciting journey.</w:t>
+        <w:t xml:space="preserve">As Anodiam have competent AI trainers hence </w:t>
+      </w:r>
+      <w:r>
+        <w:rPr>
+          <w:rFonts w:ascii="Arial" w:eastAsia="Times New Roman" w:hAnsi="Arial" w:cs="Arial"/>
+          <w:color w:val="222222"/>
+          <w:sz w:val="24"/>
+          <w:szCs w:val="24"/>
+          <w:lang w:eastAsia="en-AU"/>
+        </w:rPr>
+        <w:t>we want to host a 2 hours workshop at your institute</w:t>
+      </w:r>
+      <w:r>
+        <w:rPr>
+          <w:rFonts w:ascii="Arial" w:eastAsia="Times New Roman" w:hAnsi="Arial" w:cs="Arial"/>
+          <w:color w:val="222222"/>
+          <w:sz w:val="24"/>
+          <w:szCs w:val="24"/>
+          <w:lang w:eastAsia="en-AU"/>
+        </w:rPr>
+        <w:t>.</w:t>
       </w:r>
     </w:p>
     <w:p>
@@ -230,152 +238,20 @@
     </w:p>
     <w:p>
       <w:pPr>
-        <w:shd w:val="clear" w:color="auto" w:fill="FFFFFF"/>
         <w:spacing w:after="0" w:line="240" w:lineRule="auto"/>
         <w:rPr>
           <w:rFonts w:ascii="Arial" w:eastAsia="Times New Roman" w:hAnsi="Arial" w:cs="Arial"/>
           <w:color w:val="222222"/>
           <w:sz w:val="24"/>
           <w:szCs w:val="24"/>
+          <w:shd w:val="clear" w:color="auto" w:fill="FFFFFF"/>
           <w:lang w:eastAsia="en-AU"/>
         </w:rPr>
       </w:pPr>
     </w:p>
     <w:p>
       <w:pPr>
-        <w:shd w:val="clear" w:color="auto" w:fill="FFFFFF"/>
         <w:spacing w:after="0" w:line="240" w:lineRule="auto"/>
-        <w:rPr>
-          <w:rFonts w:ascii="Arial" w:eastAsia="Times New Roman" w:hAnsi="Arial" w:cs="Arial"/>
-          <w:color w:val="222222"/>
-          <w:sz w:val="24"/>
-          <w:szCs w:val="24"/>
-          <w:lang w:eastAsia="en-AU"/>
-        </w:rPr>
-      </w:pPr>
-      <w:r>
-        <w:rPr>
-          <w:rFonts w:ascii="Arial" w:eastAsia="Times New Roman" w:hAnsi="Arial" w:cs="Arial"/>
-          <w:color w:val="222222"/>
-          <w:sz w:val="24"/>
-          <w:szCs w:val="24"/>
-          <w:lang w:eastAsia="en-AU"/>
-        </w:rPr>
-        <w:t xml:space="preserve">To provide valuable insights </w:t>
-      </w:r>
-      <w:r>
-        <w:rPr>
-          <w:rFonts w:ascii="Arial" w:eastAsia="Times New Roman" w:hAnsi="Arial" w:cs="Arial"/>
-          <w:color w:val="222222"/>
-          <w:sz w:val="24"/>
-          <w:szCs w:val="24"/>
-          <w:lang w:eastAsia="en-AU"/>
-        </w:rPr>
-        <w:t>on the above topics</w:t>
-      </w:r>
-      <w:r>
-        <w:rPr>
-          <w:rFonts w:ascii="Arial" w:eastAsia="Times New Roman" w:hAnsi="Arial" w:cs="Arial"/>
-          <w:color w:val="222222"/>
-          <w:sz w:val="24"/>
-          <w:szCs w:val="24"/>
-          <w:lang w:eastAsia="en-AU"/>
-        </w:rPr>
-        <w:t>, we want to host a 2 hours</w:t>
-      </w:r>
-      <w:r>
-        <w:rPr>
-          <w:rFonts w:ascii="Arial" w:eastAsia="Times New Roman" w:hAnsi="Arial" w:cs="Arial"/>
-          <w:color w:val="222222"/>
-          <w:sz w:val="24"/>
-          <w:szCs w:val="24"/>
-          <w:lang w:eastAsia="en-AU"/>
-        </w:rPr>
-        <w:t xml:space="preserve"> workshop at your institute. These</w:t>
-      </w:r>
-      <w:r>
-        <w:rPr>
-          <w:rFonts w:ascii="Arial" w:eastAsia="Times New Roman" w:hAnsi="Arial" w:cs="Arial"/>
-          <w:color w:val="222222"/>
-          <w:sz w:val="24"/>
-          <w:szCs w:val="24"/>
-          <w:lang w:eastAsia="en-AU"/>
-        </w:rPr>
-        <w:t xml:space="preserve"> session</w:t>
-      </w:r>
-      <w:r>
-        <w:rPr>
-          <w:rFonts w:ascii="Arial" w:eastAsia="Times New Roman" w:hAnsi="Arial" w:cs="Arial"/>
-          <w:color w:val="222222"/>
-          <w:sz w:val="24"/>
-          <w:szCs w:val="24"/>
-          <w:lang w:eastAsia="en-AU"/>
-        </w:rPr>
-        <w:t>s are</w:t>
-      </w:r>
-      <w:r>
-        <w:rPr>
-          <w:rFonts w:ascii="Arial" w:eastAsia="Times New Roman" w:hAnsi="Arial" w:cs="Arial"/>
-          <w:color w:val="222222"/>
-          <w:sz w:val="24"/>
-          <w:szCs w:val="24"/>
-          <w:lang w:eastAsia="en-AU"/>
-        </w:rPr>
-        <w:t xml:space="preserve"> tailored by our industry experts</w:t>
-      </w:r>
-      <w:r>
-        <w:rPr>
-          <w:rFonts w:ascii="Arial" w:eastAsia="Times New Roman" w:hAnsi="Arial" w:cs="Arial"/>
-          <w:color w:val="222222"/>
-          <w:sz w:val="24"/>
-          <w:szCs w:val="24"/>
-          <w:lang w:eastAsia="en-AU"/>
-        </w:rPr>
-        <w:t>, keeping the school students’ curiosity in mind. W</w:t>
-      </w:r>
-      <w:r>
-        <w:rPr>
-          <w:rFonts w:ascii="Arial" w:eastAsia="Times New Roman" w:hAnsi="Arial" w:cs="Arial"/>
-          <w:color w:val="222222"/>
-          <w:sz w:val="24"/>
-          <w:szCs w:val="24"/>
-          <w:lang w:eastAsia="en-AU"/>
-        </w:rPr>
-        <w:t>e will be issuing certificates for the attendees</w:t>
-      </w:r>
-      <w:r>
-        <w:rPr>
-          <w:rFonts w:ascii="Arial" w:eastAsia="Times New Roman" w:hAnsi="Arial" w:cs="Arial"/>
-          <w:color w:val="222222"/>
-          <w:sz w:val="24"/>
-          <w:szCs w:val="24"/>
-          <w:lang w:eastAsia="en-AU"/>
-        </w:rPr>
-        <w:t>.</w:t>
-      </w:r>
-    </w:p>
-    <w:p>
-      <w:pPr>
-        <w:shd w:val="clear" w:color="auto" w:fill="FFFFFF"/>
-        <w:spacing w:after="0" w:line="240" w:lineRule="auto"/>
-        <w:rPr>
-          <w:rFonts w:ascii="Arial" w:eastAsia="Times New Roman" w:hAnsi="Arial" w:cs="Arial"/>
-          <w:color w:val="222222"/>
-          <w:sz w:val="24"/>
-          <w:szCs w:val="24"/>
-          <w:lang w:eastAsia="en-AU"/>
-        </w:rPr>
-      </w:pPr>
-    </w:p>
-    <w:p>
-      <w:pPr>
-        <w:spacing w:after="0" w:line="240" w:lineRule="auto"/>
-        <w:rPr>
-          <w:rFonts w:ascii="Times New Roman" w:eastAsia="Times New Roman" w:hAnsi="Times New Roman" w:cs="Times New Roman"/>
-          <w:sz w:val="24"/>
-          <w:szCs w:val="24"/>
-          <w:lang w:eastAsia="en-AU"/>
-        </w:rPr>
       </w:pPr>
       <w:r>
         <w:rPr>
@@ -389,8 +265,6 @@
         <w:t>We look forward to having an appointment with you, regarding our proposal at the earliest. Kindly refer to the below attachment for details. For any inquiries, feel free to reach out to us.</w:t>
       </w:r>
     </w:p>
-    <w:p/>
-    <w:p/>
     <w:sectPr>
       <w:pgSz w:w="11906" w:h="16838"/>
       <w:pgMar w:top="1440" w:right="1440" w:bottom="1440" w:left="1440" w:header="708" w:footer="708" w:gutter="0"/>
@@ -402,8 +276,8 @@
 </file>
 
 <file path=word/numbering.xml><?xml version="1.0" encoding="utf-8"?>
-<w:numbering xmlns:wpc="http://schemas.microsoft.com/office/word/2010/wordprocessingCanvas" xmlns:mc="http://schemas.openxmlformats.org/markup-compatibility/2006" xmlns:o="urn:schemas-microsoft-com:office:office" xmlns:r="http://schemas.openxmlformats.org/officeDocument/2006/relationships" xmlns:m="http://schemas.openxmlformats.org/officeDocument/2006/math" xmlns:v="urn:schemas-microsoft-com:vml" xmlns:wp14="http://schemas.microsoft.com/office/word/2010/wordprocessingDrawing" xmlns:wp="http://schemas.openxmlformats.org/drawingml/2006/wordprocessingDrawing" xmlns:w10="urn:schemas-microsoft-com:office:word" xmlns:w="http://schemas.openxmlformats.org/wordprocessingml/2006/main" xmlns:w14="http://schemas.microsoft.com/office/word/2010/wordml" xmlns:w15="http://schemas.microsoft.com/office/word/2012/wordml" xmlns:wpg="http://schemas.microsoft.com/office/word/2010/wordprocessingGroup" xmlns:wpi="http://schemas.microsoft.com/office/word/2010/wordprocessingInk" xmlns:wne="http://schemas.microsoft.com/office/word/2006/wordml" xmlns:wps="http://schemas.microsoft.com/office/word/2010/wordprocessingShape" mc:Ignorable="w14 w15 wp14">
-  <w:abstractNum w:abstractNumId="0">
+<w:numbering xmlns:wpc="http://schemas.microsoft.com/office/word/2010/wordprocessingCanvas" xmlns:cx="http://schemas.microsoft.com/office/drawing/2014/chartex" xmlns:cx1="http://schemas.microsoft.com/office/drawing/2015/9/8/chartex" xmlns:cx2="http://schemas.microsoft.com/office/drawing/2015/10/21/chartex" xmlns:cx3="http://schemas.microsoft.com/office/drawing/2016/5/9/chartex" xmlns:cx4="http://schemas.microsoft.com/office/drawing/2016/5/10/chartex" xmlns:cx5="http://schemas.microsoft.com/office/drawing/2016/5/11/chartex" xmlns:cx6="http://schemas.microsoft.com/office/drawing/2016/5/12/chartex" xmlns:cx7="http://schemas.microsoft.com/office/drawing/2016/5/13/chartex" xmlns:cx8="http://schemas.microsoft.com/office/drawing/2016/5/14/chartex" xmlns:mc="http://schemas.openxmlformats.org/markup-compatibility/2006" xmlns:aink="http://schemas.microsoft.com/office/drawing/2016/ink" xmlns:am3d="http://schemas.microsoft.com/office/drawing/2017/model3d" xmlns:o="urn:schemas-microsoft-com:office:office" xmlns:oel="http://schemas.microsoft.com/office/2019/extlst" xmlns:r="http://schemas.openxmlformats.org/officeDocument/2006/relationships" xmlns:m="http://schemas.openxmlformats.org/officeDocument/2006/math" xmlns:v="urn:schemas-microsoft-com:vml" xmlns:wp14="http://schemas.microsoft.com/office/word/2010/wordprocessingDrawing" xmlns:wp="http://schemas.openxmlformats.org/drawingml/2006/wordprocessingDrawing" xmlns:w10="urn:schemas-microsoft-com:office:word" xmlns:w="http://schemas.openxmlformats.org/wordprocessingml/2006/main" xmlns:w14="http://schemas.microsoft.com/office/word/2010/wordml" xmlns:w15="http://schemas.microsoft.com/office/word/2012/wordml" xmlns:w16cex="http://schemas.microsoft.com/office/word/2018/wordml/cex" xmlns:w16cid="http://schemas.microsoft.com/office/word/2016/wordml/cid" xmlns:w16="http://schemas.microsoft.com/office/word/2018/wordml" xmlns:w16sdtdh="http://schemas.microsoft.com/office/word/2020/wordml/sdtdatahash" xmlns:w16se="http://schemas.microsoft.com/office/word/2015/wordml/symex" xmlns:wpg="http://schemas.microsoft.com/office/word/2010/wordprocessingGroup" xmlns:wpi="http://schemas.microsoft.com/office/word/2010/wordprocessingInk" xmlns:wne="http://schemas.microsoft.com/office/word/2006/wordml" xmlns:wps="http://schemas.microsoft.com/office/word/2010/wordprocessingShape" mc:Ignorable="w14 w15 w16se w16cid w16 w16cex w16sdtdh wp14">
+  <w:abstractNum w:abstractNumId="0" w15:restartNumberingAfterBreak="0">
     <w:nsid w:val="419073BC"/>
     <w:multiLevelType w:val="hybridMultilevel"/>
     <w:tmpl w:val="96EA1FC2"/>
@@ -516,14 +390,14 @@
       </w:rPr>
     </w:lvl>
   </w:abstractNum>
-  <w:num w:numId="1">
+  <w:num w:numId="1" w16cid:durableId="1441880446">
     <w:abstractNumId w:val="0"/>
   </w:num>
 </w:numbering>
 </file>
 
 <file path=word/styles.xml><?xml version="1.0" encoding="utf-8"?>
-<w:styles xmlns:mc="http://schemas.openxmlformats.org/markup-compatibility/2006" xmlns:r="http://schemas.openxmlformats.org/officeDocument/2006/relationships" xmlns:w="http://schemas.openxmlformats.org/wordprocessingml/2006/main" xmlns:w14="http://schemas.microsoft.com/office/word/2010/wordml" xmlns:w15="http://schemas.microsoft.com/office/word/2012/wordml" mc:Ignorable="w14 w15">
+<w:styles xmlns:mc="http://schemas.openxmlformats.org/markup-compatibility/2006" xmlns:r="http://schemas.openxmlformats.org/officeDocument/2006/relationships" xmlns:w="http://schemas.openxmlformats.org/wordprocessingml/2006/main" xmlns:w14="http://schemas.microsoft.com/office/word/2010/wordml" xmlns:w15="http://schemas.microsoft.com/office/word/2012/wordml" xmlns:w16cex="http://schemas.microsoft.com/office/word/2018/wordml/cex" xmlns:w16cid="http://schemas.microsoft.com/office/word/2016/wordml/cid" xmlns:w16="http://schemas.microsoft.com/office/word/2018/wordml" xmlns:w16sdtdh="http://schemas.microsoft.com/office/word/2020/wordml/sdtdatahash" xmlns:w16se="http://schemas.microsoft.com/office/word/2015/wordml/symex" mc:Ignorable="w14 w15 w16se w16cid w16 w16cex w16sdtdh">
   <w:docDefaults>
     <w:rPrDefault>
       <w:rPr>
@@ -541,7 +415,7 @@
       </w:pPr>
     </w:pPrDefault>
   </w:docDefaults>
-  <w:latentStyles w:defLockedState="0" w:defUIPriority="99" w:defSemiHidden="0" w:defUnhideWhenUsed="0" w:defQFormat="0" w:count="371">
+  <w:latentStyles w:defLockedState="0" w:defUIPriority="99" w:defSemiHidden="0" w:defUnhideWhenUsed="0" w:defQFormat="0" w:count="376">
     <w:lsdException w:name="Normal" w:uiPriority="0" w:qFormat="1"/>
     <w:lsdException w:name="heading 1" w:uiPriority="9" w:qFormat="1"/>
     <w:lsdException w:name="heading 2" w:semiHidden="1" w:uiPriority="9" w:unhideWhenUsed="1" w:qFormat="1"/>
@@ -913,6 +787,11 @@
     <w:lsdException w:name="List Table 5 Dark Accent 6" w:uiPriority="50"/>
     <w:lsdException w:name="List Table 6 Colorful Accent 6" w:uiPriority="51"/>
     <w:lsdException w:name="List Table 7 Colorful Accent 6" w:uiPriority="52"/>
+    <w:lsdException w:name="Mention" w:semiHidden="1" w:unhideWhenUsed="1"/>
+    <w:lsdException w:name="Smart Hyperlink" w:semiHidden="1" w:unhideWhenUsed="1"/>
+    <w:lsdException w:name="Hashtag" w:semiHidden="1" w:unhideWhenUsed="1"/>
+    <w:lsdException w:name="Unresolved Mention" w:semiHidden="1" w:unhideWhenUsed="1"/>
+    <w:lsdException w:name="Smart Link" w:semiHidden="1" w:unhideWhenUsed="1"/>
   </w:latentStyles>
   <w:style w:type="paragraph" w:default="1" w:styleId="Normal">
     <w:name w:val="Normal"/>

</xml_diff>